<commit_message>
Avancée tests et ajout rule question
</commit_message>
<xml_diff>
--- a/FR - Frame & Body/FR_A0100 (Frame)/Test alternative material SES/Protocole de test.docx
+++ b/FR - Frame & Body/FR_A0100 (Frame)/Test alternative material SES/Protocole de test.docx
@@ -61,21 +61,7 @@
           <w:sz w:val="24"/>
           <w:lang w:val="en-US"/>
         </w:rPr>
-        <w:t>Alternative</w:t>
-      </w:r>
-      <w:r>
-        <w:rPr>
-          <w:sz w:val="24"/>
-          <w:lang w:val="en-US"/>
-        </w:rPr>
-        <w:t xml:space="preserve"> </w:t>
-      </w:r>
-      <w:r>
-        <w:rPr>
-          <w:sz w:val="24"/>
-          <w:lang w:val="en-US"/>
-        </w:rPr>
-        <w:t xml:space="preserve">Materials </w:t>
+        <w:t xml:space="preserve">Alternative Materials </w:t>
       </w:r>
     </w:p>
     <w:p>
@@ -524,7 +510,10 @@
         <w:t>Ainsi, on va réaliser plusieurs s</w:t>
       </w:r>
       <w:r>
-        <w:t>éries de tests afin de valider le dernier point du T3.3.3 : tests en traction, flexion et torsion</w:t>
+        <w:t xml:space="preserve">éries de tests afin de valider le dernier point du T3.3.3 : tests en traction, </w:t>
+      </w:r>
+      <w:r>
+        <w:t>et limite élastique</w:t>
       </w:r>
       <w:r>
         <w:t xml:space="preserve"> en WELDED CONDITION</w:t>
@@ -548,13 +537,58 @@
         </w:rPr>
         <w:t>TEST EN TRACTION</w:t>
       </w:r>
+      <w:r>
+        <w:rPr>
+          <w:sz w:val="24"/>
+          <w:u w:val="single"/>
+        </w:rPr>
+        <w:t xml:space="preserve"> (</w:t>
+      </w:r>
+      <w:proofErr w:type="spellStart"/>
+      <w:r>
+        <w:rPr>
+          <w:sz w:val="24"/>
+          <w:u w:val="single"/>
+        </w:rPr>
+        <w:t>ultimate</w:t>
+      </w:r>
+      <w:proofErr w:type="spellEnd"/>
+      <w:r>
+        <w:rPr>
+          <w:sz w:val="24"/>
+          <w:u w:val="single"/>
+        </w:rPr>
+        <w:t xml:space="preserve"> </w:t>
+      </w:r>
+      <w:proofErr w:type="spellStart"/>
+      <w:r>
+        <w:rPr>
+          <w:sz w:val="24"/>
+          <w:u w:val="single"/>
+        </w:rPr>
+        <w:t>strength</w:t>
+      </w:r>
+      <w:proofErr w:type="spellEnd"/>
+      <w:r>
+        <w:rPr>
+          <w:sz w:val="24"/>
+          <w:u w:val="single"/>
+        </w:rPr>
+        <w:t> = 180MPa)</w:t>
+      </w:r>
     </w:p>
     <w:p>
       <w:r>
         <w:t xml:space="preserve">Deux tubes soudés </w:t>
       </w:r>
       <w:r>
-        <w:t xml:space="preserve">l’un à la suite de l’autre puis machine au H10 ? </w:t>
+        <w:t xml:space="preserve">l’un à la suite de l’autre puis machine au </w:t>
+      </w:r>
+      <w:r>
+        <w:t>T23/D4/LTDS</w:t>
+      </w:r>
+      <w:r>
+        <w:t xml:space="preserve"> ? </w:t>
       </w:r>
     </w:p>
     <w:p>
@@ -569,60 +603,58 @@
           <w:sz w:val="24"/>
           <w:u w:val="single"/>
         </w:rPr>
-        <w:t>TEST EN TRACTION</w:t>
-      </w:r>
-    </w:p>
-    <w:p>
-      <w:r>
-        <w:t>Deux tubes soudés bout à bout (deux tubes de 1m), poser les extrémités sur des supports, suspendre au milieu (via une corde, quasi ponctuel ?), des poids jusqu’à la rupture =&gt; RDM donne les résistances</w:t>
+        <w:t xml:space="preserve">TEST EN </w:t>
+      </w:r>
+      <w:r>
+        <w:rPr>
+          <w:sz w:val="24"/>
+          <w:u w:val="single"/>
+        </w:rPr>
+        <w:t>LIMITE ELASTIQUE (</w:t>
+      </w:r>
+      <w:proofErr w:type="spellStart"/>
+      <w:r>
+        <w:rPr>
+          <w:sz w:val="24"/>
+          <w:u w:val="single"/>
+        </w:rPr>
+        <w:t>yield</w:t>
+      </w:r>
+      <w:proofErr w:type="spellEnd"/>
+      <w:r>
+        <w:rPr>
+          <w:sz w:val="24"/>
+          <w:u w:val="single"/>
+        </w:rPr>
+        <w:t xml:space="preserve"> </w:t>
+      </w:r>
+      <w:proofErr w:type="spellStart"/>
+      <w:r>
+        <w:rPr>
+          <w:sz w:val="24"/>
+          <w:u w:val="single"/>
+        </w:rPr>
+        <w:t>strenght</w:t>
+      </w:r>
+      <w:proofErr w:type="spellEnd"/>
+      <w:r>
+        <w:rPr>
+          <w:sz w:val="24"/>
+          <w:u w:val="single"/>
+        </w:rPr>
+        <w:t xml:space="preserve"> = 300MPa)</w:t>
+      </w:r>
+    </w:p>
+    <w:p>
+      <w:r>
+        <w:t>Voir au LTDS : dureté de Vickers/Brinell/Rockwell</w:t>
       </w:r>
     </w:p>
     <w:p/>
     <w:p>
-      <w:pPr>
-        <w:rPr>
-          <w:sz w:val="24"/>
-          <w:u w:val="single"/>
-        </w:rPr>
-      </w:pPr>
-      <w:r>
-        <w:rPr>
-          <w:sz w:val="24"/>
-          <w:u w:val="single"/>
-        </w:rPr>
-        <w:lastRenderedPageBreak/>
-        <w:t>TEST EN TORSION</w:t>
-      </w:r>
-    </w:p>
-    <w:p>
-      <w:r>
-        <w:t xml:space="preserve">Soudure en T (=&gt; gueule de loup à faire), bloquer la poutre du T, et appliquer un moment à la tête : </w:t>
-      </w:r>
-    </w:p>
-    <w:p>
-      <w:pPr>
-        <w:rPr>
-          <w:sz w:val="24"/>
-        </w:rPr>
-      </w:pPr>
-      <w:r>
-        <w:rPr>
-          <w:sz w:val="24"/>
-        </w:rPr>
-        <w:t>Pour cela, on peut bloquer la poutre horizontalement, et suspendre des poids à un côté du T. Pour s’assurer que ça ne tombe pas : serre clip ? élastique ? et barre du</w:t>
-      </w:r>
       <w:bookmarkStart w:id="0" w:name="_GoBack"/>
       <w:bookmarkEnd w:id="0"/>
-      <w:r>
-        <w:rPr>
-          <w:sz w:val="24"/>
-        </w:rPr>
-        <w:t xml:space="preserve"> T assez long pour dupliquer le moment</w:t>
-      </w:r>
-    </w:p>
-    <w:p/>
-    <w:p/>
-    <w:p/>
+    </w:p>
     <w:p/>
     <w:sectPr>
       <w:pgSz w:w="11906" w:h="16838"/>

</xml_diff>